<commit_message>
fix x scaling of comparing chart
</commit_message>
<xml_diff>
--- a/requirement.docx
+++ b/requirement.docx
@@ -546,13 +546,7 @@
         <w:t>(bonus)</w:t>
       </w:r>
     </w:p>
-    <w:p>
-      <w:pPr>
-        <w:rPr>
-          <w:rFonts w:hint="eastAsia"/>
-        </w:rPr>
-      </w:pPr>
-    </w:p>
+    <w:p/>
     <w:p/>
     <w:tbl>
       <w:tblPr>
@@ -1459,9 +1453,6 @@
           <w:p>
             <w:pPr>
               <w:jc w:val="center"/>
-              <w:rPr>
-                <w:rFonts w:hint="eastAsia"/>
-              </w:rPr>
             </w:pPr>
             <w:r>
               <w:t>P</w:t>
@@ -1499,9 +1490,6 @@
           <w:p>
             <w:pPr>
               <w:jc w:val="center"/>
-              <w:rPr>
-                <w:rFonts w:hint="eastAsia"/>
-              </w:rPr>
             </w:pPr>
             <w:r>
               <w:rPr>
@@ -1519,9 +1507,6 @@
           <w:p>
             <w:pPr>
               <w:jc w:val="center"/>
-              <w:rPr>
-                <w:rFonts w:hint="eastAsia"/>
-              </w:rPr>
             </w:pPr>
             <w:r>
               <w:rPr>
@@ -1539,9 +1524,6 @@
           <w:p>
             <w:pPr>
               <w:jc w:val="center"/>
-              <w:rPr>
-                <w:rFonts w:hint="eastAsia"/>
-              </w:rPr>
             </w:pPr>
             <w:r>
               <w:rPr>
@@ -1559,9 +1541,6 @@
           <w:p>
             <w:pPr>
               <w:jc w:val="center"/>
-              <w:rPr>
-                <w:rFonts w:hint="eastAsia"/>
-              </w:rPr>
             </w:pPr>
             <w:r>
               <w:rPr>
@@ -1579,9 +1558,6 @@
           <w:p>
             <w:pPr>
               <w:jc w:val="center"/>
-              <w:rPr>
-                <w:rFonts w:hint="eastAsia"/>
-              </w:rPr>
             </w:pPr>
             <w:r>
               <w:rPr>
@@ -1599,9 +1575,6 @@
           <w:p>
             <w:pPr>
               <w:jc w:val="center"/>
-              <w:rPr>
-                <w:rFonts w:hint="eastAsia"/>
-              </w:rPr>
             </w:pPr>
             <w:r>
               <w:rPr>
@@ -1613,9 +1586,6 @@
           <w:p>
             <w:pPr>
               <w:jc w:val="center"/>
-              <w:rPr>
-                <w:rFonts w:hint="eastAsia"/>
-              </w:rPr>
             </w:pPr>
             <w:r>
               <w:rPr>
@@ -1633,9 +1603,6 @@
           <w:p>
             <w:pPr>
               <w:jc w:val="center"/>
-              <w:rPr>
-                <w:rFonts w:hint="eastAsia"/>
-              </w:rPr>
             </w:pPr>
             <w:r>
               <w:rPr>
@@ -1653,9 +1620,6 @@
           <w:p>
             <w:pPr>
               <w:jc w:val="center"/>
-              <w:rPr>
-                <w:rFonts w:hint="eastAsia"/>
-              </w:rPr>
             </w:pPr>
             <w:r>
               <w:rPr>
@@ -1673,9 +1637,6 @@
           <w:p>
             <w:pPr>
               <w:jc w:val="center"/>
-              <w:rPr>
-                <w:rFonts w:hint="eastAsia"/>
-              </w:rPr>
             </w:pPr>
             <w:r>
               <w:rPr>
@@ -2240,9 +2201,6 @@
           <w:numId w:val="3"/>
         </w:numPr>
         <w:ind w:leftChars="0"/>
-        <w:rPr>
-          <w:rFonts w:hint="eastAsia"/>
-        </w:rPr>
       </w:pPr>
       <w:r>
         <w:rPr>
@@ -2458,9 +2416,6 @@
             <w:pPr>
               <w:widowControl/>
               <w:jc w:val="center"/>
-              <w:rPr>
-                <w:rFonts w:hint="eastAsia"/>
-              </w:rPr>
             </w:pPr>
             <w:r>
               <w:t>P</w:t>
@@ -2476,9 +2431,6 @@
             <w:pPr>
               <w:widowControl/>
               <w:jc w:val="center"/>
-              <w:rPr>
-                <w:rFonts w:hint="eastAsia"/>
-              </w:rPr>
             </w:pPr>
             <w:r>
               <w:rPr>
@@ -2837,9 +2789,6 @@
             <w:pPr>
               <w:widowControl/>
               <w:jc w:val="center"/>
-              <w:rPr>
-                <w:rFonts w:hint="eastAsia"/>
-              </w:rPr>
             </w:pPr>
             <w:r>
               <w:t>L</w:t>
@@ -3010,9 +2959,6 @@
             <w:pPr>
               <w:widowControl/>
               <w:jc w:val="center"/>
-              <w:rPr>
-                <w:rFonts w:hint="eastAsia"/>
-              </w:rPr>
             </w:pPr>
             <w:r>
               <w:t>L</w:t>
@@ -3033,19 +2979,7 @@
               <w:rPr>
                 <w:rFonts w:hint="eastAsia"/>
               </w:rPr>
-              <w:t>(</w:t>
-            </w:r>
-            <w:r>
-              <w:rPr>
-                <w:rFonts w:hint="eastAsia"/>
-              </w:rPr>
-              <w:t>jpg</w:t>
-            </w:r>
-            <w:r>
-              <w:rPr>
-                <w:rFonts w:hint="eastAsia"/>
-              </w:rPr>
-              <w:t>/perl)</w:t>
+              <w:t>(jpg/perl)</w:t>
             </w:r>
           </w:p>
         </w:tc>
@@ -3298,14 +3232,7 @@
                 <w:rFonts w:hint="eastAsia"/>
                 <w:color w:val="000000"/>
               </w:rPr>
-              <w:t>---</w:t>
-            </w:r>
-            <w:r>
-              <w:rPr>
-                <w:rFonts w:hint="eastAsia"/>
-                <w:color w:val="000000"/>
-              </w:rPr>
-              <w:t>*</w:t>
+              <w:t>---*</w:t>
             </w:r>
           </w:p>
         </w:tc>
@@ -3326,14 +3253,7 @@
                 <w:rFonts w:hint="eastAsia"/>
                 <w:color w:val="000000"/>
               </w:rPr>
-              <w:t>---</w:t>
-            </w:r>
-            <w:r>
-              <w:rPr>
-                <w:rFonts w:hint="eastAsia"/>
-                <w:color w:val="000000"/>
-              </w:rPr>
-              <w:t>*</w:t>
+              <w:t>---*</w:t>
             </w:r>
           </w:p>
         </w:tc>
@@ -3475,14 +3395,7 @@
                 <w:rFonts w:hint="eastAsia"/>
                 <w:color w:val="000000"/>
               </w:rPr>
-              <w:t>---</w:t>
-            </w:r>
-            <w:r>
-              <w:rPr>
-                <w:rFonts w:hint="eastAsia"/>
-                <w:color w:val="000000"/>
-              </w:rPr>
-              <w:t>*</w:t>
+              <w:t>---*</w:t>
             </w:r>
           </w:p>
         </w:tc>
@@ -3503,14 +3416,7 @@
                 <w:rFonts w:hint="eastAsia"/>
                 <w:color w:val="000000"/>
               </w:rPr>
-              <w:t>---</w:t>
-            </w:r>
-            <w:r>
-              <w:rPr>
-                <w:rFonts w:hint="eastAsia"/>
-                <w:color w:val="000000"/>
-              </w:rPr>
-              <w:t>*</w:t>
+              <w:t>---*</w:t>
             </w:r>
           </w:p>
         </w:tc>
@@ -3548,9 +3454,6 @@
             <w:pPr>
               <w:widowControl/>
               <w:jc w:val="center"/>
-              <w:rPr>
-                <w:rFonts w:hint="eastAsia"/>
-              </w:rPr>
             </w:pPr>
             <w:r>
               <w:t>P</w:t>
@@ -3706,9 +3609,6 @@
     <w:p>
       <w:pPr>
         <w:widowControl/>
-        <w:rPr>
-          <w:rFonts w:hint="eastAsia"/>
-        </w:rPr>
       </w:pPr>
       <w:r>
         <w:rPr>
@@ -3720,16 +3620,13 @@
     <w:p>
       <w:pPr>
         <w:widowControl/>
-        <w:rPr>
-          <w:rFonts w:hint="eastAsia"/>
-        </w:rPr>
       </w:pPr>
       <w:r>
         <w:drawing>
           <wp:inline distT="0" distB="0" distL="0" distR="0">
-            <wp:extent cx="5481981" cy="3430829"/>
-            <wp:effectExtent l="19050" t="0" r="23469" b="0"/>
-            <wp:docPr id="3" name="圖表 1"/>
+            <wp:extent cx="5533187" cy="3343046"/>
+            <wp:effectExtent l="19050" t="0" r="10363" b="0"/>
+            <wp:docPr id="4" name="圖表 1"/>
             <wp:cNvGraphicFramePr/>
             <a:graphic xmlns:a="http://schemas.openxmlformats.org/drawingml/2006/main">
               <a:graphicData uri="http://schemas.openxmlformats.org/drawingml/2006/chart">
@@ -4500,6 +4397,7 @@
 
 <file path=word/charts/chart1.xml><?xml version="1.0" encoding="utf-8"?>
 <c:chartSpace xmlns:c="http://schemas.openxmlformats.org/drawingml/2006/chart" xmlns:a="http://schemas.openxmlformats.org/drawingml/2006/main" xmlns:r="http://schemas.openxmlformats.org/officeDocument/2006/relationships">
+  <c:date1904 val="1"/>
   <c:lang val="zh-TW"/>
   <c:chart>
     <c:plotArea>
@@ -4522,10 +4420,10 @@
           </c:tx>
           <c:cat>
             <c:numRef>
-              <c:f>Sheet1!$B$1:$F$1</c:f>
+              <c:f>Sheet1!$B$1:$G$1</c:f>
               <c:numCache>
                 <c:formatCode>General</c:formatCode>
-                <c:ptCount val="5"/>
+                <c:ptCount val="6"/>
                 <c:pt idx="0">
                   <c:v>10</c:v>
                 </c:pt>
@@ -4539,6 +4437,9 @@
                   <c:v>200</c:v>
                 </c:pt>
                 <c:pt idx="4">
+                  <c:v>300</c:v>
+                </c:pt>
+                <c:pt idx="5">
                   <c:v>432</c:v>
                 </c:pt>
               </c:numCache>
@@ -4546,10 +4447,10 @@
           </c:cat>
           <c:val>
             <c:numRef>
-              <c:f>Sheet1!$B$2:$F$2</c:f>
+              <c:f>Sheet1!$B$2:$G$2</c:f>
               <c:numCache>
                 <c:formatCode>General</c:formatCode>
-                <c:ptCount val="5"/>
+                <c:ptCount val="6"/>
                 <c:pt idx="0">
                   <c:v>0.19700000000000001</c:v>
                 </c:pt>
@@ -4562,7 +4463,7 @@
                 <c:pt idx="3">
                   <c:v>13.027999999999999</c:v>
                 </c:pt>
-                <c:pt idx="4">
+                <c:pt idx="5">
                   <c:v>62.182000000000002</c:v>
                 </c:pt>
               </c:numCache>
@@ -4585,10 +4486,10 @@
           </c:tx>
           <c:cat>
             <c:numRef>
-              <c:f>Sheet1!$B$1:$F$1</c:f>
+              <c:f>Sheet1!$B$1:$G$1</c:f>
               <c:numCache>
                 <c:formatCode>General</c:formatCode>
-                <c:ptCount val="5"/>
+                <c:ptCount val="6"/>
                 <c:pt idx="0">
                   <c:v>10</c:v>
                 </c:pt>
@@ -4602,6 +4503,9 @@
                   <c:v>200</c:v>
                 </c:pt>
                 <c:pt idx="4">
+                  <c:v>300</c:v>
+                </c:pt>
+                <c:pt idx="5">
                   <c:v>432</c:v>
                 </c:pt>
               </c:numCache>
@@ -4609,10 +4513,10 @@
           </c:cat>
           <c:val>
             <c:numRef>
-              <c:f>Sheet1!$B$3:$F$3</c:f>
+              <c:f>Sheet1!$B$3:$G$3</c:f>
               <c:numCache>
                 <c:formatCode>General</c:formatCode>
-                <c:ptCount val="5"/>
+                <c:ptCount val="6"/>
                 <c:pt idx="0">
                   <c:v>0.68</c:v>
                 </c:pt>
@@ -4625,7 +4529,7 @@
                 <c:pt idx="3">
                   <c:v>24.228000000000002</c:v>
                 </c:pt>
-                <c:pt idx="4">
+                <c:pt idx="5">
                   <c:v>103.184</c:v>
                 </c:pt>
               </c:numCache>
@@ -4648,10 +4552,10 @@
           </c:tx>
           <c:cat>
             <c:numRef>
-              <c:f>Sheet1!$B$1:$F$1</c:f>
+              <c:f>Sheet1!$B$1:$G$1</c:f>
               <c:numCache>
                 <c:formatCode>General</c:formatCode>
-                <c:ptCount val="5"/>
+                <c:ptCount val="6"/>
                 <c:pt idx="0">
                   <c:v>10</c:v>
                 </c:pt>
@@ -4665,6 +4569,9 @@
                   <c:v>200</c:v>
                 </c:pt>
                 <c:pt idx="4">
+                  <c:v>300</c:v>
+                </c:pt>
+                <c:pt idx="5">
                   <c:v>432</c:v>
                 </c:pt>
               </c:numCache>
@@ -4672,10 +4579,10 @@
           </c:cat>
           <c:val>
             <c:numRef>
-              <c:f>Sheet1!$B$4:$F$4</c:f>
+              <c:f>Sheet1!$B$4:$G$4</c:f>
               <c:numCache>
                 <c:formatCode>General</c:formatCode>
-                <c:ptCount val="5"/>
+                <c:ptCount val="6"/>
                 <c:pt idx="0">
                   <c:v>0.66900000000000015</c:v>
                 </c:pt>
@@ -4688,7 +4595,7 @@
                 <c:pt idx="3">
                   <c:v>38.169000000000011</c:v>
                 </c:pt>
-                <c:pt idx="4">
+                <c:pt idx="5">
                   <c:v>60.839000000000006</c:v>
                 </c:pt>
               </c:numCache>
@@ -4711,10 +4618,10 @@
           </c:tx>
           <c:cat>
             <c:numRef>
-              <c:f>Sheet1!$B$1:$F$1</c:f>
+              <c:f>Sheet1!$B$1:$G$1</c:f>
               <c:numCache>
                 <c:formatCode>General</c:formatCode>
-                <c:ptCount val="5"/>
+                <c:ptCount val="6"/>
                 <c:pt idx="0">
                   <c:v>10</c:v>
                 </c:pt>
@@ -4728,6 +4635,9 @@
                   <c:v>200</c:v>
                 </c:pt>
                 <c:pt idx="4">
+                  <c:v>300</c:v>
+                </c:pt>
+                <c:pt idx="5">
                   <c:v>432</c:v>
                 </c:pt>
               </c:numCache>
@@ -4735,10 +4645,10 @@
           </c:cat>
           <c:val>
             <c:numRef>
-              <c:f>Sheet1!$B$5:$F$5</c:f>
+              <c:f>Sheet1!$B$5:$G$5</c:f>
               <c:numCache>
                 <c:formatCode>General</c:formatCode>
-                <c:ptCount val="5"/>
+                <c:ptCount val="6"/>
                 <c:pt idx="0">
                   <c:v>0.127</c:v>
                 </c:pt>
@@ -4751,7 +4661,7 @@
                 <c:pt idx="3">
                   <c:v>1.4129999999999998</c:v>
                 </c:pt>
-                <c:pt idx="4">
+                <c:pt idx="5">
                   <c:v>3.6059999999999999</c:v>
                 </c:pt>
               </c:numCache>
@@ -4759,7 +4669,7 @@
           </c:val>
         </c:ser>
         <c:ser>
-          <c:idx val="5"/>
+          <c:idx val="4"/>
           <c:order val="4"/>
           <c:tx>
             <c:strRef>
@@ -4774,10 +4684,10 @@
           </c:tx>
           <c:cat>
             <c:numRef>
-              <c:f>Sheet1!$B$1:$F$1</c:f>
+              <c:f>Sheet1!$B$1:$G$1</c:f>
               <c:numCache>
                 <c:formatCode>General</c:formatCode>
-                <c:ptCount val="5"/>
+                <c:ptCount val="6"/>
                 <c:pt idx="0">
                   <c:v>10</c:v>
                 </c:pt>
@@ -4791,6 +4701,9 @@
                   <c:v>200</c:v>
                 </c:pt>
                 <c:pt idx="4">
+                  <c:v>300</c:v>
+                </c:pt>
+                <c:pt idx="5">
                   <c:v>432</c:v>
                 </c:pt>
               </c:numCache>
@@ -4816,7 +4729,7 @@
           </c:val>
         </c:ser>
         <c:ser>
-          <c:idx val="6"/>
+          <c:idx val="5"/>
           <c:order val="5"/>
           <c:tx>
             <c:strRef>
@@ -4831,10 +4744,10 @@
           </c:tx>
           <c:cat>
             <c:numRef>
-              <c:f>Sheet1!$B$1:$F$1</c:f>
+              <c:f>Sheet1!$B$1:$G$1</c:f>
               <c:numCache>
                 <c:formatCode>General</c:formatCode>
-                <c:ptCount val="5"/>
+                <c:ptCount val="6"/>
                 <c:pt idx="0">
                   <c:v>10</c:v>
                 </c:pt>
@@ -4848,6 +4761,9 @@
                   <c:v>200</c:v>
                 </c:pt>
                 <c:pt idx="4">
+                  <c:v>300</c:v>
+                </c:pt>
+                <c:pt idx="5">
                   <c:v>432</c:v>
                 </c:pt>
               </c:numCache>
@@ -4870,7 +4786,7 @@
           </c:val>
         </c:ser>
         <c:ser>
-          <c:idx val="4"/>
+          <c:idx val="6"/>
           <c:order val="6"/>
           <c:tx>
             <c:strRef>
@@ -4885,10 +4801,10 @@
           </c:tx>
           <c:cat>
             <c:numRef>
-              <c:f>Sheet1!$B$1:$F$1</c:f>
+              <c:f>Sheet1!$B$1:$G$1</c:f>
               <c:numCache>
                 <c:formatCode>General</c:formatCode>
-                <c:ptCount val="5"/>
+                <c:ptCount val="6"/>
                 <c:pt idx="0">
                   <c:v>10</c:v>
                 </c:pt>
@@ -4902,6 +4818,9 @@
                   <c:v>200</c:v>
                 </c:pt>
                 <c:pt idx="4">
+                  <c:v>300</c:v>
+                </c:pt>
+                <c:pt idx="5">
                   <c:v>432</c:v>
                 </c:pt>
               </c:numCache>
@@ -4909,10 +4828,10 @@
           </c:cat>
           <c:val>
             <c:numRef>
-              <c:f>Sheet1!$B$8:$F$8</c:f>
+              <c:f>Sheet1!$B$8:$G$8</c:f>
               <c:numCache>
                 <c:formatCode>General</c:formatCode>
-                <c:ptCount val="5"/>
+                <c:ptCount val="6"/>
                 <c:pt idx="0">
                   <c:v>0.11899999999999998</c:v>
                 </c:pt>
@@ -4925,7 +4844,7 @@
                 <c:pt idx="3">
                   <c:v>2.5739999999999998</c:v>
                 </c:pt>
-                <c:pt idx="4">
+                <c:pt idx="5">
                   <c:v>4.0460000000000003</c:v>
                 </c:pt>
               </c:numCache>
@@ -4933,25 +4852,25 @@
           </c:val>
         </c:ser>
         <c:marker val="1"/>
-        <c:axId val="119334016"/>
-        <c:axId val="119335552"/>
+        <c:axId val="53453184"/>
+        <c:axId val="53454720"/>
       </c:lineChart>
       <c:catAx>
-        <c:axId val="119334016"/>
+        <c:axId val="53453184"/>
         <c:scaling>
           <c:orientation val="minMax"/>
         </c:scaling>
         <c:axPos val="b"/>
         <c:numFmt formatCode="General" sourceLinked="1"/>
         <c:tickLblPos val="nextTo"/>
-        <c:crossAx val="119335552"/>
+        <c:crossAx val="53454720"/>
         <c:crosses val="autoZero"/>
         <c:auto val="1"/>
         <c:lblAlgn val="ctr"/>
         <c:lblOffset val="100"/>
       </c:catAx>
       <c:valAx>
-        <c:axId val="119335552"/>
+        <c:axId val="53454720"/>
         <c:scaling>
           <c:orientation val="minMax"/>
         </c:scaling>
@@ -4959,7 +4878,7 @@
         <c:majorGridlines/>
         <c:numFmt formatCode="General" sourceLinked="1"/>
         <c:tickLblPos val="nextTo"/>
-        <c:crossAx val="119334016"/>
+        <c:crossAx val="53453184"/>
         <c:crosses val="autoZero"/>
         <c:crossBetween val="between"/>
       </c:valAx>
@@ -4968,6 +4887,7 @@
       <c:legendPos val="r"/>
     </c:legend>
     <c:plotVisOnly val="1"/>
+    <c:dispBlanksAs val="span"/>
   </c:chart>
   <c:externalData r:id="rId1"/>
 </c:chartSpace>

</xml_diff>